<commit_message>
logback->log4j ,some bug fixed
</commit_message>
<xml_diff>
--- a/docs/JStorm 调度测试.docx
+++ b/docs/JStorm 调度测试.docx
@@ -1501,11 +1501,6 @@
       </w:r>
     </w:p>
     <w:p>
-      <w:pPr>
-        <w:rPr>
-          <w:rFonts w:hint="eastAsia"/>
-        </w:rPr>
-      </w:pPr>
       <w:r>
         <w:rPr>
           <w:rFonts w:hint="eastAsia"/>
@@ -2475,11 +2470,6 @@
       </w:r>
     </w:p>
     <w:p>
-      <w:pPr>
-        <w:rPr>
-          <w:rFonts w:hint="eastAsia"/>
-        </w:rPr>
-      </w:pPr>
       <w:r>
         <w:rPr>
           <w:noProof/>
@@ -3627,41 +3617,29 @@
     </w:p>
     <w:p>
       <w:pPr>
-        <w:pStyle w:val="a4"/>
-        <w:numPr>
-          <w:ilvl w:val="0"/>
-          <w:numId w:val="2"/>
-        </w:numPr>
-        <w:ind w:firstLineChars="0"/>
-        <w:rPr>
-          <w:b/>
-        </w:rPr>
-      </w:pPr>
-      <w:r>
-        <w:rPr>
-          <w:rFonts w:hint="eastAsia"/>
-          <w:b/>
+        <w:pStyle w:val="3"/>
+      </w:pPr>
+      <w:r>
+        <w:rPr>
+          <w:rFonts w:hint="eastAsia"/>
         </w:rPr>
         <w:t xml:space="preserve">USER_DEFINE_ASSIGNMENT </w:t>
       </w:r>
       <w:r>
         <w:rPr>
           <w:rFonts w:hint="eastAsia"/>
-          <w:b/>
         </w:rPr>
         <w:t>满足，</w:t>
       </w:r>
       <w:r>
         <w:rPr>
           <w:rFonts w:hint="eastAsia"/>
-          <w:b/>
         </w:rPr>
         <w:t xml:space="preserve"> USE_OLD_ASSIGNMENT </w:t>
       </w:r>
       <w:r>
         <w:rPr>
           <w:rFonts w:hint="eastAsia"/>
-          <w:b/>
         </w:rPr>
         <w:t>不满足</w:t>
       </w:r>
@@ -4010,41 +3988,29 @@
     </w:p>
     <w:p>
       <w:pPr>
-        <w:pStyle w:val="a4"/>
-        <w:numPr>
-          <w:ilvl w:val="0"/>
-          <w:numId w:val="2"/>
-        </w:numPr>
-        <w:ind w:firstLineChars="0"/>
-        <w:rPr>
-          <w:b/>
-        </w:rPr>
-      </w:pPr>
-      <w:r>
-        <w:rPr>
-          <w:rFonts w:hint="eastAsia"/>
-          <w:b/>
+        <w:pStyle w:val="3"/>
+      </w:pPr>
+      <w:r>
+        <w:rPr>
+          <w:rFonts w:hint="eastAsia"/>
         </w:rPr>
         <w:t xml:space="preserve">USER_DEFINE_ASSIGNMENT </w:t>
       </w:r>
       <w:r>
         <w:rPr>
           <w:rFonts w:hint="eastAsia"/>
-          <w:b/>
         </w:rPr>
         <w:t>满足，</w:t>
       </w:r>
       <w:r>
         <w:rPr>
           <w:rFonts w:hint="eastAsia"/>
-          <w:b/>
         </w:rPr>
         <w:t xml:space="preserve"> USE_OLD_ASSIGNMENT </w:t>
       </w:r>
       <w:r>
         <w:rPr>
           <w:rFonts w:hint="eastAsia"/>
-          <w:b/>
         </w:rPr>
         <w:t>满足</w:t>
       </w:r>
@@ -4206,41 +4172,29 @@
     </w:p>
     <w:p>
       <w:pPr>
-        <w:pStyle w:val="a4"/>
-        <w:numPr>
-          <w:ilvl w:val="0"/>
-          <w:numId w:val="2"/>
-        </w:numPr>
-        <w:ind w:firstLineChars="0"/>
-        <w:rPr>
-          <w:b/>
-        </w:rPr>
-      </w:pPr>
-      <w:r>
-        <w:rPr>
-          <w:rFonts w:hint="eastAsia"/>
-          <w:b/>
+        <w:pStyle w:val="3"/>
+      </w:pPr>
+      <w:r>
+        <w:rPr>
+          <w:rFonts w:hint="eastAsia"/>
         </w:rPr>
         <w:t xml:space="preserve">USER_DEFINE_ASSIGNMENT </w:t>
       </w:r>
       <w:r>
         <w:rPr>
           <w:rFonts w:hint="eastAsia"/>
-          <w:b/>
         </w:rPr>
         <w:t>不满足，</w:t>
       </w:r>
       <w:r>
         <w:rPr>
           <w:rFonts w:hint="eastAsia"/>
-          <w:b/>
         </w:rPr>
         <w:t xml:space="preserve"> USE_OLD_ASSIGNMENT </w:t>
       </w:r>
       <w:r>
         <w:rPr>
           <w:rFonts w:hint="eastAsia"/>
-          <w:b/>
         </w:rPr>
         <w:t>满足</w:t>
       </w:r>
@@ -4463,41 +4417,30 @@
     </w:p>
     <w:p>
       <w:pPr>
-        <w:pStyle w:val="a4"/>
-        <w:numPr>
-          <w:ilvl w:val="0"/>
-          <w:numId w:val="2"/>
-        </w:numPr>
-        <w:ind w:firstLineChars="0"/>
-        <w:rPr>
-          <w:b/>
-        </w:rPr>
-      </w:pPr>
-      <w:r>
-        <w:rPr>
-          <w:rFonts w:hint="eastAsia"/>
-          <w:b/>
-        </w:rPr>
+        <w:pStyle w:val="3"/>
+      </w:pPr>
+      <w:r>
+        <w:rPr>
+          <w:rFonts w:hint="eastAsia"/>
+        </w:rPr>
+        <w:lastRenderedPageBreak/>
         <w:t xml:space="preserve">USER_DEFINE_ASSIGNMENT </w:t>
       </w:r>
       <w:r>
         <w:rPr>
           <w:rFonts w:hint="eastAsia"/>
-          <w:b/>
         </w:rPr>
         <w:t>不满足，</w:t>
       </w:r>
       <w:r>
         <w:rPr>
           <w:rFonts w:hint="eastAsia"/>
-          <w:b/>
         </w:rPr>
         <w:t xml:space="preserve"> USE_OLD_ASSIGNMENT </w:t>
       </w:r>
       <w:r>
         <w:rPr>
           <w:rFonts w:hint="eastAsia"/>
-          <w:b/>
         </w:rPr>
         <w:t>不满足</w:t>
       </w:r>
@@ -4531,7 +4474,6 @@
           <w:rFonts w:hint="eastAsia"/>
           <w:noProof/>
         </w:rPr>
-        <w:lastRenderedPageBreak/>
         <w:drawing>
           <wp:inline distT="0" distB="0" distL="0" distR="0" wp14:anchorId="0A8484FE" wp14:editId="18EEB07C">
             <wp:extent cx="5274310" cy="2132965"/>
@@ -4748,6 +4690,7 @@
         <w:rPr>
           <w:rFonts w:hint="eastAsia"/>
         </w:rPr>
+        <w:lastRenderedPageBreak/>
         <w:t>使用</w:t>
       </w:r>
       <w:r>
@@ -4767,8 +4710,10 @@
         <w:rPr>
           <w:rFonts w:hint="eastAsia"/>
         </w:rPr>
-        <w:t>4</w:t>
-      </w:r>
+        <w:t>6</w:t>
+      </w:r>
+      <w:bookmarkStart w:id="2" w:name="_GoBack"/>
+      <w:bookmarkEnd w:id="2"/>
       <w:r>
         <w:rPr>
           <w:rFonts w:hint="eastAsia"/>
@@ -4790,12 +4735,7 @@
     </w:p>
     <w:p>
       <w:pPr>
-        <w:pStyle w:val="a4"/>
-        <w:numPr>
-          <w:ilvl w:val="0"/>
-          <w:numId w:val="4"/>
-        </w:numPr>
-        <w:ind w:firstLineChars="0"/>
+        <w:pStyle w:val="3"/>
       </w:pPr>
       <w:r>
         <w:rPr>
@@ -4843,7 +4783,6 @@
         <w:rPr>
           <w:noProof/>
         </w:rPr>
-        <w:lastRenderedPageBreak/>
         <w:drawing>
           <wp:inline distT="0" distB="0" distL="0" distR="0">
             <wp:extent cx="5274310" cy="2529840"/>
@@ -4953,12 +4892,7 @@
     </w:p>
     <w:p>
       <w:pPr>
-        <w:pStyle w:val="a4"/>
-        <w:numPr>
-          <w:ilvl w:val="0"/>
-          <w:numId w:val="4"/>
-        </w:numPr>
-        <w:ind w:firstLineChars="0"/>
+        <w:pStyle w:val="3"/>
       </w:pPr>
       <w:r>
         <w:rPr>
@@ -5066,6 +5000,7 @@
         <w:rPr>
           <w:noProof/>
         </w:rPr>
+        <w:lastRenderedPageBreak/>
         <w:drawing>
           <wp:inline distT="0" distB="0" distL="0" distR="0">
             <wp:extent cx="2733334" cy="1714286"/>
@@ -5188,7 +5123,6 @@
         <w:rPr>
           <w:rFonts w:hint="eastAsia"/>
         </w:rPr>
-        <w:lastRenderedPageBreak/>
         <w:t>提交失败</w:t>
       </w:r>
       <w:r>
@@ -5252,17 +5186,13 @@
     </w:p>
     <w:p>
       <w:pPr>
-        <w:pStyle w:val="a4"/>
-        <w:numPr>
-          <w:ilvl w:val="0"/>
-          <w:numId w:val="4"/>
-        </w:numPr>
-        <w:ind w:firstLineChars="0"/>
-      </w:pPr>
-      <w:r>
-        <w:rPr>
-          <w:rFonts w:hint="eastAsia"/>
-        </w:rPr>
+        <w:pStyle w:val="3"/>
+      </w:pPr>
+      <w:r>
+        <w:rPr>
+          <w:rFonts w:hint="eastAsia"/>
+        </w:rPr>
+        <w:lastRenderedPageBreak/>
         <w:t>存在单个</w:t>
       </w:r>
       <w:r>
@@ -5459,17 +5389,13 @@
     </w:p>
     <w:p>
       <w:pPr>
-        <w:pStyle w:val="a4"/>
-        <w:numPr>
-          <w:ilvl w:val="0"/>
-          <w:numId w:val="4"/>
-        </w:numPr>
-        <w:ind w:firstLineChars="0"/>
-      </w:pPr>
-      <w:r>
-        <w:rPr>
-          <w:rFonts w:hint="eastAsia"/>
-        </w:rPr>
+        <w:pStyle w:val="3"/>
+      </w:pPr>
+      <w:r>
+        <w:rPr>
+          <w:rFonts w:hint="eastAsia"/>
+        </w:rPr>
+        <w:lastRenderedPageBreak/>
         <w:t>存在单个</w:t>
       </w:r>
       <w:r>
@@ -5557,7 +5483,6 @@
         <w:rPr>
           <w:noProof/>
         </w:rPr>
-        <w:lastRenderedPageBreak/>
         <w:drawing>
           <wp:inline distT="0" distB="0" distL="0" distR="0">
             <wp:extent cx="5274310" cy="3263900"/>
@@ -5664,17 +5589,13 @@
     </w:p>
     <w:p>
       <w:pPr>
-        <w:pStyle w:val="a4"/>
-        <w:numPr>
-          <w:ilvl w:val="0"/>
-          <w:numId w:val="4"/>
-        </w:numPr>
-        <w:ind w:firstLineChars="0"/>
-      </w:pPr>
-      <w:r>
-        <w:rPr>
-          <w:rFonts w:hint="eastAsia"/>
-        </w:rPr>
+        <w:pStyle w:val="3"/>
+      </w:pPr>
+      <w:r>
+        <w:rPr>
+          <w:rFonts w:hint="eastAsia"/>
+        </w:rPr>
+        <w:lastRenderedPageBreak/>
         <w:t>没有单个</w:t>
       </w:r>
       <w:r>
@@ -5809,7 +5730,6 @@
           <w:rFonts w:hint="eastAsia"/>
           <w:noProof/>
         </w:rPr>
-        <w:lastRenderedPageBreak/>
         <w:drawing>
           <wp:inline distT="0" distB="0" distL="0" distR="0">
             <wp:extent cx="2676191" cy="1380952"/>
@@ -5972,17 +5892,13 @@
     </w:p>
     <w:p>
       <w:pPr>
-        <w:pStyle w:val="a4"/>
-        <w:numPr>
-          <w:ilvl w:val="0"/>
-          <w:numId w:val="4"/>
-        </w:numPr>
-        <w:ind w:firstLineChars="0"/>
-      </w:pPr>
-      <w:r>
-        <w:rPr>
-          <w:rFonts w:hint="eastAsia"/>
-        </w:rPr>
+        <w:pStyle w:val="3"/>
+      </w:pPr>
+      <w:r>
+        <w:rPr>
+          <w:rFonts w:hint="eastAsia"/>
+        </w:rPr>
+        <w:lastRenderedPageBreak/>
         <w:t>没有单个</w:t>
       </w:r>
       <w:r>
@@ -6123,7 +6039,6 @@
           <w:rFonts w:hint="eastAsia"/>
           <w:noProof/>
         </w:rPr>
-        <w:lastRenderedPageBreak/>
         <w:drawing>
           <wp:inline distT="0" distB="0" distL="0" distR="0" wp14:anchorId="1F504385" wp14:editId="653B1B2F">
             <wp:extent cx="2676191" cy="1380952"/>
@@ -6229,6 +6144,7 @@
         <w:rPr>
           <w:noProof/>
         </w:rPr>
+        <w:lastRenderedPageBreak/>
         <w:drawing>
           <wp:inline distT="0" distB="0" distL="0" distR="0" wp14:anchorId="1C2F894C" wp14:editId="66B2F602">
             <wp:extent cx="5274310" cy="1651635"/>
@@ -6404,15 +6320,12 @@
           </wp:inline>
         </w:drawing>
       </w:r>
-      <w:bookmarkStart w:id="2" w:name="_GoBack"/>
-      <w:bookmarkEnd w:id="2"/>
     </w:p>
     <w:p>
       <w:r>
         <w:rPr>
           <w:noProof/>
         </w:rPr>
-        <w:lastRenderedPageBreak/>
         <w:drawing>
           <wp:inline distT="0" distB="0" distL="0" distR="0" wp14:anchorId="679B6770" wp14:editId="5161C1D9">
             <wp:extent cx="5274310" cy="1645780"/>
@@ -6460,6 +6373,7 @@
         <w:rPr>
           <w:rFonts w:hint="eastAsia"/>
         </w:rPr>
+        <w:lastRenderedPageBreak/>
         <w:t xml:space="preserve">worker </w:t>
       </w:r>
       <w:r>
@@ -6625,73 +6539,73 @@
         <w:rPr>
           <w:rFonts w:hint="eastAsia"/>
         </w:rPr>
+        <w:t>整体上</w:t>
+      </w:r>
+      <w:r>
+        <w:rPr>
+          <w:rFonts w:hint="eastAsia"/>
+        </w:rPr>
+        <w:t xml:space="preserve">CPU </w:t>
+      </w:r>
+      <w:r>
+        <w:rPr>
+          <w:rFonts w:hint="eastAsia"/>
+        </w:rPr>
+        <w:t>资源不够的时候</w:t>
+      </w:r>
+    </w:p>
+    <w:p>
+      <w:pPr>
+        <w:pStyle w:val="3"/>
+      </w:pPr>
+      <w:r>
+        <w:rPr>
+          <w:rFonts w:hint="eastAsia"/>
+        </w:rPr>
+        <w:t>测试目标：</w:t>
+      </w:r>
+    </w:p>
+    <w:p>
+      <w:r>
+        <w:rPr>
+          <w:rFonts w:hint="eastAsia"/>
+        </w:rPr>
+        <w:t>测试是否可以分配</w:t>
+      </w:r>
+    </w:p>
+    <w:p>
+      <w:pPr>
+        <w:pStyle w:val="3"/>
+      </w:pPr>
+      <w:r>
+        <w:rPr>
+          <w:rFonts w:hint="eastAsia"/>
+        </w:rPr>
+        <w:t>测试结果：</w:t>
+      </w:r>
+    </w:p>
+    <w:p>
+      <w:r>
+        <w:rPr>
+          <w:rFonts w:hint="eastAsia"/>
+        </w:rPr>
+        <w:t>通过</w:t>
+      </w:r>
+    </w:p>
+    <w:p>
+      <w:r>
+        <w:rPr>
+          <w:rFonts w:hint="eastAsia"/>
+        </w:rPr>
+        <w:t>无法分配</w:t>
+      </w:r>
+    </w:p>
+    <w:p>
+      <w:r>
+        <w:rPr>
+          <w:noProof/>
+        </w:rPr>
         <w:lastRenderedPageBreak/>
-        <w:t>整体上</w:t>
-      </w:r>
-      <w:r>
-        <w:rPr>
-          <w:rFonts w:hint="eastAsia"/>
-        </w:rPr>
-        <w:t xml:space="preserve">CPU </w:t>
-      </w:r>
-      <w:r>
-        <w:rPr>
-          <w:rFonts w:hint="eastAsia"/>
-        </w:rPr>
-        <w:t>资源不够的时候</w:t>
-      </w:r>
-    </w:p>
-    <w:p>
-      <w:pPr>
-        <w:pStyle w:val="3"/>
-      </w:pPr>
-      <w:r>
-        <w:rPr>
-          <w:rFonts w:hint="eastAsia"/>
-        </w:rPr>
-        <w:t>测试目标：</w:t>
-      </w:r>
-    </w:p>
-    <w:p>
-      <w:r>
-        <w:rPr>
-          <w:rFonts w:hint="eastAsia"/>
-        </w:rPr>
-        <w:t>测试是否可以分配</w:t>
-      </w:r>
-    </w:p>
-    <w:p>
-      <w:pPr>
-        <w:pStyle w:val="3"/>
-      </w:pPr>
-      <w:r>
-        <w:rPr>
-          <w:rFonts w:hint="eastAsia"/>
-        </w:rPr>
-        <w:t>测试结果：</w:t>
-      </w:r>
-    </w:p>
-    <w:p>
-      <w:r>
-        <w:rPr>
-          <w:rFonts w:hint="eastAsia"/>
-        </w:rPr>
-        <w:t>通过</w:t>
-      </w:r>
-    </w:p>
-    <w:p>
-      <w:r>
-        <w:rPr>
-          <w:rFonts w:hint="eastAsia"/>
-        </w:rPr>
-        <w:t>无法分配</w:t>
-      </w:r>
-    </w:p>
-    <w:p>
-      <w:r>
-        <w:rPr>
-          <w:noProof/>
-        </w:rPr>
         <w:drawing>
           <wp:inline distT="0" distB="0" distL="0" distR="0" wp14:anchorId="4674C38F" wp14:editId="087F0F95">
             <wp:extent cx="5274310" cy="1371076"/>
@@ -6850,73 +6764,73 @@
         <w:rPr>
           <w:rFonts w:hint="eastAsia"/>
         </w:rPr>
+        <w:t>整体上</w:t>
+      </w:r>
+      <w:r>
+        <w:rPr>
+          <w:rFonts w:hint="eastAsia"/>
+        </w:rPr>
+        <w:t>Disk</w:t>
+      </w:r>
+      <w:r>
+        <w:rPr>
+          <w:rFonts w:hint="eastAsia"/>
+        </w:rPr>
+        <w:t>资源不够的时候</w:t>
+      </w:r>
+    </w:p>
+    <w:p>
+      <w:pPr>
+        <w:pStyle w:val="3"/>
+      </w:pPr>
+      <w:r>
+        <w:rPr>
+          <w:rFonts w:hint="eastAsia"/>
+        </w:rPr>
+        <w:t>测试目标：</w:t>
+      </w:r>
+    </w:p>
+    <w:p>
+      <w:r>
+        <w:rPr>
+          <w:rFonts w:hint="eastAsia"/>
+        </w:rPr>
+        <w:t>测试是否可以分配</w:t>
+      </w:r>
+    </w:p>
+    <w:p>
+      <w:pPr>
+        <w:pStyle w:val="3"/>
+      </w:pPr>
+      <w:r>
+        <w:rPr>
+          <w:rFonts w:hint="eastAsia"/>
+        </w:rPr>
+        <w:t>测试结果：</w:t>
+      </w:r>
+    </w:p>
+    <w:p>
+      <w:r>
+        <w:rPr>
+          <w:rFonts w:hint="eastAsia"/>
+        </w:rPr>
+        <w:t>通过</w:t>
+      </w:r>
+    </w:p>
+    <w:p>
+      <w:r>
+        <w:rPr>
+          <w:rFonts w:hint="eastAsia"/>
+        </w:rPr>
+        <w:t>无法分配</w:t>
+      </w:r>
+    </w:p>
+    <w:p>
+      <w:r>
+        <w:rPr>
+          <w:noProof/>
+        </w:rPr>
         <w:lastRenderedPageBreak/>
-        <w:t>整体上</w:t>
-      </w:r>
-      <w:r>
-        <w:rPr>
-          <w:rFonts w:hint="eastAsia"/>
-        </w:rPr>
-        <w:t>Disk</w:t>
-      </w:r>
-      <w:r>
-        <w:rPr>
-          <w:rFonts w:hint="eastAsia"/>
-        </w:rPr>
-        <w:t>资源不够的时候</w:t>
-      </w:r>
-    </w:p>
-    <w:p>
-      <w:pPr>
-        <w:pStyle w:val="3"/>
-      </w:pPr>
-      <w:r>
-        <w:rPr>
-          <w:rFonts w:hint="eastAsia"/>
-        </w:rPr>
-        <w:t>测试目标：</w:t>
-      </w:r>
-    </w:p>
-    <w:p>
-      <w:r>
-        <w:rPr>
-          <w:rFonts w:hint="eastAsia"/>
-        </w:rPr>
-        <w:t>测试是否可以分配</w:t>
-      </w:r>
-    </w:p>
-    <w:p>
-      <w:pPr>
-        <w:pStyle w:val="3"/>
-      </w:pPr>
-      <w:r>
-        <w:rPr>
-          <w:rFonts w:hint="eastAsia"/>
-        </w:rPr>
-        <w:t>测试结果：</w:t>
-      </w:r>
-    </w:p>
-    <w:p>
-      <w:r>
-        <w:rPr>
-          <w:rFonts w:hint="eastAsia"/>
-        </w:rPr>
-        <w:t>通过</w:t>
-      </w:r>
-    </w:p>
-    <w:p>
-      <w:r>
-        <w:rPr>
-          <w:rFonts w:hint="eastAsia"/>
-        </w:rPr>
-        <w:t>无法分配</w:t>
-      </w:r>
-    </w:p>
-    <w:p>
-      <w:r>
-        <w:rPr>
-          <w:noProof/>
-        </w:rPr>
         <w:drawing>
           <wp:inline distT="0" distB="0" distL="0" distR="0" wp14:anchorId="7B1999AB" wp14:editId="66B630EB">
             <wp:extent cx="2124075" cy="1304925"/>
@@ -7048,61 +6962,61 @@
         <w:rPr>
           <w:rFonts w:hint="eastAsia"/>
         </w:rPr>
+        <w:t>整体上</w:t>
+      </w:r>
+      <w:r>
+        <w:rPr>
+          <w:rFonts w:hint="eastAsia"/>
+        </w:rPr>
+        <w:t>port</w:t>
+      </w:r>
+      <w:r>
+        <w:rPr>
+          <w:rFonts w:hint="eastAsia"/>
+        </w:rPr>
+        <w:t>资源不够的时候</w:t>
+      </w:r>
+    </w:p>
+    <w:p>
+      <w:pPr>
+        <w:pStyle w:val="3"/>
+      </w:pPr>
+      <w:r>
+        <w:rPr>
+          <w:rFonts w:hint="eastAsia"/>
+        </w:rPr>
+        <w:t>测试目标：</w:t>
+      </w:r>
+    </w:p>
+    <w:p>
+      <w:r>
+        <w:rPr>
+          <w:rFonts w:hint="eastAsia"/>
+        </w:rPr>
+        <w:t>整体上</w:t>
+      </w:r>
+      <w:r>
+        <w:rPr>
+          <w:rFonts w:hint="eastAsia"/>
+        </w:rPr>
+        <w:t>Port</w:t>
+      </w:r>
+      <w:r>
+        <w:rPr>
+          <w:rFonts w:hint="eastAsia"/>
+        </w:rPr>
+        <w:t>资源不够时无法提交任务</w:t>
+      </w:r>
+    </w:p>
+    <w:p>
+      <w:pPr>
+        <w:pStyle w:val="3"/>
+      </w:pPr>
+      <w:r>
+        <w:rPr>
+          <w:rFonts w:hint="eastAsia"/>
+        </w:rPr>
         <w:lastRenderedPageBreak/>
-        <w:t>整体上</w:t>
-      </w:r>
-      <w:r>
-        <w:rPr>
-          <w:rFonts w:hint="eastAsia"/>
-        </w:rPr>
-        <w:t>port</w:t>
-      </w:r>
-      <w:r>
-        <w:rPr>
-          <w:rFonts w:hint="eastAsia"/>
-        </w:rPr>
-        <w:t>资源不够的时候</w:t>
-      </w:r>
-    </w:p>
-    <w:p>
-      <w:pPr>
-        <w:pStyle w:val="3"/>
-      </w:pPr>
-      <w:r>
-        <w:rPr>
-          <w:rFonts w:hint="eastAsia"/>
-        </w:rPr>
-        <w:t>测试目标：</w:t>
-      </w:r>
-    </w:p>
-    <w:p>
-      <w:r>
-        <w:rPr>
-          <w:rFonts w:hint="eastAsia"/>
-        </w:rPr>
-        <w:t>整体上</w:t>
-      </w:r>
-      <w:r>
-        <w:rPr>
-          <w:rFonts w:hint="eastAsia"/>
-        </w:rPr>
-        <w:t>Port</w:t>
-      </w:r>
-      <w:r>
-        <w:rPr>
-          <w:rFonts w:hint="eastAsia"/>
-        </w:rPr>
-        <w:t>资源不够时无法提交任务</w:t>
-      </w:r>
-    </w:p>
-    <w:p>
-      <w:pPr>
-        <w:pStyle w:val="3"/>
-      </w:pPr>
-      <w:r>
-        <w:rPr>
-          <w:rFonts w:hint="eastAsia"/>
-        </w:rPr>
         <w:t>测试结果：</w:t>
       </w:r>
     </w:p>
@@ -7275,7 +7189,6 @@
         <w:rPr>
           <w:noProof/>
         </w:rPr>
-        <w:lastRenderedPageBreak/>
         <w:drawing>
           <wp:inline distT="0" distB="0" distL="0" distR="0">
             <wp:extent cx="5274310" cy="1556385"/>
@@ -7324,6 +7237,7 @@
         <w:rPr>
           <w:noProof/>
         </w:rPr>
+        <w:lastRenderedPageBreak/>
         <w:drawing>
           <wp:inline distT="0" distB="0" distL="0" distR="0">
             <wp:extent cx="5274310" cy="1516380"/>
@@ -7535,7 +7449,6 @@
         <w:rPr>
           <w:noProof/>
         </w:rPr>
-        <w:lastRenderedPageBreak/>
         <w:drawing>
           <wp:inline distT="0" distB="0" distL="0" distR="0">
             <wp:extent cx="5274310" cy="1646555"/>
@@ -7587,6 +7500,7 @@
         <w:rPr>
           <w:rFonts w:hint="eastAsia"/>
         </w:rPr>
+        <w:lastRenderedPageBreak/>
         <w:t>整体上所有资源可以满足，但是单个</w:t>
       </w:r>
       <w:r>
@@ -7787,84 +7701,84 @@
         <w:rPr>
           <w:rFonts w:hint="eastAsia"/>
         </w:rPr>
+        <w:t>整体上所有资源可以满足，但</w:t>
+      </w:r>
+      <w:r>
+        <w:rPr>
+          <w:rFonts w:hint="eastAsia"/>
+        </w:rPr>
+        <w:t xml:space="preserve">isolation </w:t>
+      </w:r>
+      <w:r>
+        <w:rPr>
+          <w:rFonts w:hint="eastAsia"/>
+        </w:rPr>
+        <w:t>无法满足</w:t>
+      </w:r>
+    </w:p>
+    <w:p>
+      <w:pPr>
+        <w:pStyle w:val="3"/>
+      </w:pPr>
+      <w:r>
+        <w:rPr>
+          <w:rFonts w:hint="eastAsia"/>
+        </w:rPr>
+        <w:t>测试目标：</w:t>
+      </w:r>
+    </w:p>
+    <w:p>
+      <w:r>
+        <w:rPr>
+          <w:rFonts w:hint="eastAsia"/>
+        </w:rPr>
+        <w:t>这种情况下应该出现无法提交的情况</w:t>
+      </w:r>
+    </w:p>
+    <w:p>
+      <w:pPr>
+        <w:pStyle w:val="3"/>
+      </w:pPr>
+      <w:r>
+        <w:rPr>
+          <w:rFonts w:hint="eastAsia"/>
+        </w:rPr>
+        <w:t>测试结果：</w:t>
+      </w:r>
+    </w:p>
+    <w:p>
+      <w:r>
+        <w:rPr>
+          <w:rFonts w:hint="eastAsia"/>
+        </w:rPr>
+        <w:t>总共</w:t>
+      </w:r>
+      <w:r>
+        <w:rPr>
+          <w:rFonts w:hint="eastAsia"/>
+        </w:rPr>
+        <w:t>6</w:t>
+      </w:r>
+      <w:r>
+        <w:rPr>
+          <w:rFonts w:hint="eastAsia"/>
+        </w:rPr>
+        <w:t>个</w:t>
+      </w:r>
+      <w:r>
+        <w:rPr>
+          <w:rFonts w:hint="eastAsia"/>
+        </w:rPr>
+        <w:t>supervisor</w:t>
+      </w:r>
+    </w:p>
+    <w:p>
+      <w:r>
+        <w:rPr>
+          <w:rFonts w:hint="eastAsia"/>
+          <w:noProof/>
+        </w:rPr>
         <w:lastRenderedPageBreak/>
-        <w:t>整体上所有资源可以满足，但</w:t>
-      </w:r>
-      <w:r>
-        <w:rPr>
-          <w:rFonts w:hint="eastAsia"/>
-        </w:rPr>
-        <w:t xml:space="preserve">isolation </w:t>
-      </w:r>
-      <w:r>
-        <w:rPr>
-          <w:rFonts w:hint="eastAsia"/>
-        </w:rPr>
-        <w:t>无法满足</w:t>
-      </w:r>
-    </w:p>
-    <w:p>
-      <w:pPr>
-        <w:pStyle w:val="3"/>
-      </w:pPr>
-      <w:r>
-        <w:rPr>
-          <w:rFonts w:hint="eastAsia"/>
-        </w:rPr>
-        <w:t>测试目标：</w:t>
-      </w:r>
-    </w:p>
-    <w:p>
-      <w:r>
-        <w:rPr>
-          <w:rFonts w:hint="eastAsia"/>
-        </w:rPr>
-        <w:t>这种情况下应该出现无法提交的情况</w:t>
-      </w:r>
-    </w:p>
-    <w:p>
-      <w:pPr>
-        <w:pStyle w:val="3"/>
-      </w:pPr>
-      <w:r>
-        <w:rPr>
-          <w:rFonts w:hint="eastAsia"/>
-        </w:rPr>
-        <w:t>测试结果：</w:t>
-      </w:r>
-    </w:p>
-    <w:p>
-      <w:r>
-        <w:rPr>
-          <w:rFonts w:hint="eastAsia"/>
-        </w:rPr>
-        <w:t>总共</w:t>
-      </w:r>
-      <w:r>
-        <w:rPr>
-          <w:rFonts w:hint="eastAsia"/>
-        </w:rPr>
-        <w:t>6</w:t>
-      </w:r>
-      <w:r>
-        <w:rPr>
-          <w:rFonts w:hint="eastAsia"/>
-        </w:rPr>
-        <w:t>个</w:t>
-      </w:r>
-      <w:r>
-        <w:rPr>
-          <w:rFonts w:hint="eastAsia"/>
-        </w:rPr>
-        <w:t>supervisor</w:t>
-      </w:r>
-    </w:p>
-    <w:p>
-      <w:r>
-        <w:rPr>
-          <w:rFonts w:hint="eastAsia"/>
-          <w:noProof/>
-        </w:rPr>
         <w:drawing>
           <wp:inline distT="0" distB="0" distL="0" distR="0" wp14:anchorId="2CD77FA7" wp14:editId="62490202">
             <wp:extent cx="5274310" cy="1576705"/>
@@ -8094,7 +8008,6 @@
         <w:rPr>
           <w:noProof/>
         </w:rPr>
-        <w:lastRenderedPageBreak/>
         <w:drawing>
           <wp:inline distT="0" distB="0" distL="0" distR="0">
             <wp:extent cx="5274310" cy="1577340"/>
@@ -9527,7 +9440,7 @@
 </file>
 
 <file path=customXml/itemProps1.xml><?xml version="1.0" encoding="utf-8"?>
-<ds:datastoreItem xmlns:ds="http://schemas.openxmlformats.org/officeDocument/2006/customXml" ds:itemID="{28E3EF2D-A571-4357-B190-09887320F332}">
+<ds:datastoreItem xmlns:ds="http://schemas.openxmlformats.org/officeDocument/2006/customXml" ds:itemID="{FE34B355-560D-4B8F-83BD-1717495EE466}">
   <ds:schemaRefs>
     <ds:schemaRef ds:uri="http://schemas.openxmlformats.org/officeDocument/2006/bibliography"/>
   </ds:schemaRefs>

</xml_diff>